<commit_message>
Lista dopasowania użytkowników vol. 2
</commit_message>
<xml_diff>
--- a/documentation/associateModuleContent.docx
+++ b/documentation/associateModuleContent.docx
@@ -19,7 +19,7 @@
         <w:pStyle w:val="Akapitzlist"/>
         <w:numPr>
           <w:ilvl w:val="1"/>
-          <w:numId w:val="10"/>
+          <w:numId w:val="23"/>
         </w:numPr>
       </w:pPr>
       <w:r>
@@ -31,7 +31,7 @@
         <w:pStyle w:val="Akapitzlist"/>
         <w:numPr>
           <w:ilvl w:val="1"/>
-          <w:numId w:val="10"/>
+          <w:numId w:val="23"/>
         </w:numPr>
       </w:pPr>
       <w:r>
@@ -43,7 +43,7 @@
         <w:pStyle w:val="Akapitzlist"/>
         <w:numPr>
           <w:ilvl w:val="1"/>
-          <w:numId w:val="10"/>
+          <w:numId w:val="23"/>
         </w:numPr>
       </w:pPr>
       <w:r>
@@ -55,7 +55,7 @@
         <w:pStyle w:val="Akapitzlist"/>
         <w:numPr>
           <w:ilvl w:val="1"/>
-          <w:numId w:val="10"/>
+          <w:numId w:val="23"/>
         </w:numPr>
       </w:pPr>
       <w:r>
@@ -67,7 +67,7 @@
         <w:pStyle w:val="Akapitzlist"/>
         <w:numPr>
           <w:ilvl w:val="1"/>
-          <w:numId w:val="10"/>
+          <w:numId w:val="23"/>
         </w:numPr>
       </w:pPr>
       <w:r>
@@ -91,7 +91,7 @@
         <w:pStyle w:val="Akapitzlist"/>
         <w:numPr>
           <w:ilvl w:val="1"/>
-          <w:numId w:val="11"/>
+          <w:numId w:val="24"/>
         </w:numPr>
       </w:pPr>
       <w:r>
@@ -103,7 +103,7 @@
         <w:pStyle w:val="Akapitzlist"/>
         <w:numPr>
           <w:ilvl w:val="1"/>
-          <w:numId w:val="11"/>
+          <w:numId w:val="24"/>
         </w:numPr>
       </w:pPr>
       <w:r>
@@ -115,7 +115,7 @@
         <w:pStyle w:val="Akapitzlist"/>
         <w:numPr>
           <w:ilvl w:val="1"/>
-          <w:numId w:val="11"/>
+          <w:numId w:val="24"/>
         </w:numPr>
       </w:pPr>
       <w:r>
@@ -127,7 +127,7 @@
         <w:pStyle w:val="Akapitzlist"/>
         <w:numPr>
           <w:ilvl w:val="1"/>
-          <w:numId w:val="11"/>
+          <w:numId w:val="24"/>
         </w:numPr>
       </w:pPr>
       <w:r>
@@ -139,7 +139,7 @@
         <w:pStyle w:val="Akapitzlist"/>
         <w:numPr>
           <w:ilvl w:val="1"/>
-          <w:numId w:val="11"/>
+          <w:numId w:val="24"/>
         </w:numPr>
       </w:pPr>
       <w:r>
@@ -163,7 +163,7 @@
         <w:pStyle w:val="Akapitzlist"/>
         <w:numPr>
           <w:ilvl w:val="1"/>
-          <w:numId w:val="12"/>
+          <w:numId w:val="25"/>
         </w:numPr>
       </w:pPr>
       <w:r>
@@ -175,7 +175,7 @@
         <w:pStyle w:val="Akapitzlist"/>
         <w:numPr>
           <w:ilvl w:val="1"/>
-          <w:numId w:val="12"/>
+          <w:numId w:val="25"/>
         </w:numPr>
       </w:pPr>
       <w:r>
@@ -199,7 +199,7 @@
         <w:pStyle w:val="Akapitzlist"/>
         <w:numPr>
           <w:ilvl w:val="1"/>
-          <w:numId w:val="13"/>
+          <w:numId w:val="26"/>
         </w:numPr>
       </w:pPr>
       <w:r>
@@ -214,7 +214,7 @@
         <w:pStyle w:val="Akapitzlist"/>
         <w:numPr>
           <w:ilvl w:val="1"/>
-          <w:numId w:val="13"/>
+          <w:numId w:val="26"/>
         </w:numPr>
       </w:pPr>
       <w:r>
@@ -238,7 +238,7 @@
         <w:pStyle w:val="Akapitzlist"/>
         <w:numPr>
           <w:ilvl w:val="1"/>
-          <w:numId w:val="14"/>
+          <w:numId w:val="27"/>
         </w:numPr>
       </w:pPr>
       <w:r>
@@ -250,7 +250,7 @@
         <w:pStyle w:val="Akapitzlist"/>
         <w:numPr>
           <w:ilvl w:val="1"/>
-          <w:numId w:val="14"/>
+          <w:numId w:val="27"/>
         </w:numPr>
       </w:pPr>
       <w:r>
@@ -262,7 +262,7 @@
         <w:pStyle w:val="Akapitzlist"/>
         <w:numPr>
           <w:ilvl w:val="1"/>
-          <w:numId w:val="14"/>
+          <w:numId w:val="27"/>
         </w:numPr>
       </w:pPr>
       <w:r>
@@ -274,7 +274,7 @@
         <w:pStyle w:val="Akapitzlist"/>
         <w:numPr>
           <w:ilvl w:val="1"/>
-          <w:numId w:val="14"/>
+          <w:numId w:val="27"/>
         </w:numPr>
       </w:pPr>
       <w:r>
@@ -286,7 +286,7 @@
         <w:pStyle w:val="Akapitzlist"/>
         <w:numPr>
           <w:ilvl w:val="1"/>
-          <w:numId w:val="14"/>
+          <w:numId w:val="27"/>
         </w:numPr>
       </w:pPr>
       <w:r>
@@ -310,7 +310,7 @@
         <w:pStyle w:val="Akapitzlist"/>
         <w:numPr>
           <w:ilvl w:val="1"/>
-          <w:numId w:val="15"/>
+          <w:numId w:val="28"/>
         </w:numPr>
       </w:pPr>
       <w:r>
@@ -322,7 +322,7 @@
         <w:pStyle w:val="Akapitzlist"/>
         <w:numPr>
           <w:ilvl w:val="1"/>
-          <w:numId w:val="15"/>
+          <w:numId w:val="28"/>
         </w:numPr>
       </w:pPr>
       <w:r>
@@ -334,7 +334,7 @@
         <w:pStyle w:val="Akapitzlist"/>
         <w:numPr>
           <w:ilvl w:val="1"/>
-          <w:numId w:val="15"/>
+          <w:numId w:val="28"/>
         </w:numPr>
       </w:pPr>
       <w:r>
@@ -346,7 +346,7 @@
         <w:pStyle w:val="Akapitzlist"/>
         <w:numPr>
           <w:ilvl w:val="1"/>
-          <w:numId w:val="15"/>
+          <w:numId w:val="28"/>
         </w:numPr>
       </w:pPr>
       <w:r>
@@ -358,7 +358,7 @@
         <w:pStyle w:val="Akapitzlist"/>
         <w:numPr>
           <w:ilvl w:val="1"/>
-          <w:numId w:val="15"/>
+          <w:numId w:val="28"/>
         </w:numPr>
       </w:pPr>
       <w:r>
@@ -382,7 +382,7 @@
         <w:pStyle w:val="Akapitzlist"/>
         <w:numPr>
           <w:ilvl w:val="1"/>
-          <w:numId w:val="16"/>
+          <w:numId w:val="29"/>
         </w:numPr>
       </w:pPr>
       <w:r>
@@ -394,7 +394,7 @@
         <w:pStyle w:val="Akapitzlist"/>
         <w:numPr>
           <w:ilvl w:val="1"/>
-          <w:numId w:val="16"/>
+          <w:numId w:val="29"/>
         </w:numPr>
       </w:pPr>
       <w:r>
@@ -406,7 +406,7 @@
         <w:pStyle w:val="Akapitzlist"/>
         <w:numPr>
           <w:ilvl w:val="1"/>
-          <w:numId w:val="16"/>
+          <w:numId w:val="29"/>
         </w:numPr>
       </w:pPr>
       <w:r>
@@ -418,7 +418,7 @@
         <w:pStyle w:val="Akapitzlist"/>
         <w:numPr>
           <w:ilvl w:val="1"/>
-          <w:numId w:val="16"/>
+          <w:numId w:val="29"/>
         </w:numPr>
       </w:pPr>
       <w:r>
@@ -442,7 +442,7 @@
         <w:pStyle w:val="Akapitzlist"/>
         <w:numPr>
           <w:ilvl w:val="1"/>
-          <w:numId w:val="17"/>
+          <w:numId w:val="30"/>
         </w:numPr>
       </w:pPr>
       <w:r>
@@ -454,7 +454,7 @@
         <w:pStyle w:val="Akapitzlist"/>
         <w:numPr>
           <w:ilvl w:val="1"/>
-          <w:numId w:val="17"/>
+          <w:numId w:val="30"/>
         </w:numPr>
       </w:pPr>
       <w:r>
@@ -466,7 +466,7 @@
         <w:pStyle w:val="Akapitzlist"/>
         <w:numPr>
           <w:ilvl w:val="1"/>
-          <w:numId w:val="17"/>
+          <w:numId w:val="30"/>
         </w:numPr>
       </w:pPr>
       <w:r>
@@ -478,7 +478,7 @@
         <w:pStyle w:val="Akapitzlist"/>
         <w:numPr>
           <w:ilvl w:val="1"/>
-          <w:numId w:val="17"/>
+          <w:numId w:val="30"/>
         </w:numPr>
       </w:pPr>
       <w:r>
@@ -502,7 +502,7 @@
         <w:pStyle w:val="Akapitzlist"/>
         <w:numPr>
           <w:ilvl w:val="1"/>
-          <w:numId w:val="18"/>
+          <w:numId w:val="31"/>
         </w:numPr>
       </w:pPr>
       <w:r>
@@ -514,7 +514,7 @@
         <w:pStyle w:val="Akapitzlist"/>
         <w:numPr>
           <w:ilvl w:val="1"/>
-          <w:numId w:val="18"/>
+          <w:numId w:val="31"/>
         </w:numPr>
       </w:pPr>
       <w:r>
@@ -538,9 +538,10 @@
         <w:pStyle w:val="Akapitzlist"/>
         <w:numPr>
           <w:ilvl w:val="1"/>
-          <w:numId w:val="19"/>
-        </w:numPr>
-      </w:pPr>
+          <w:numId w:val="32"/>
+        </w:numPr>
+      </w:pPr>
+      <w:bookmarkStart w:id="0" w:name="_GoBack"/>
       <w:r>
         <w:t xml:space="preserve">Tak </w:t>
       </w:r>
@@ -550,13 +551,14 @@
         <w:pStyle w:val="Akapitzlist"/>
         <w:numPr>
           <w:ilvl w:val="1"/>
-          <w:numId w:val="19"/>
+          <w:numId w:val="32"/>
         </w:numPr>
       </w:pPr>
       <w:r>
         <w:t>Nie</w:t>
       </w:r>
     </w:p>
+    <w:bookmarkEnd w:id="0"/>
     <w:p>
       <w:pPr>
         <w:pStyle w:val="Akapitzlist"/>
@@ -566,6 +568,7 @@
         </w:numPr>
       </w:pPr>
       <w:r>
+        <w:lastRenderedPageBreak/>
         <w:t xml:space="preserve">Cechy zewnętrzne </w:t>
       </w:r>
     </w:p>
@@ -590,7 +593,6 @@
         </w:numPr>
       </w:pPr>
       <w:r>
-        <w:lastRenderedPageBreak/>
         <w:t>Chudy/chuda</w:t>
       </w:r>
     </w:p>
@@ -1041,11 +1043,7 @@
         </w:numPr>
       </w:pPr>
       <w:r>
-        <w:t xml:space="preserve">    </w:t>
-      </w:r>
-      <w:bookmarkStart w:id="0" w:name="_GoBack"/>
-      <w:r>
-        <w:t>kino przy okazji każdej premiery</w:t>
+        <w:t xml:space="preserve">    kino przy okazji każdej premiery</w:t>
       </w:r>
     </w:p>
     <w:p>
@@ -1153,6 +1151,7 @@
         </w:numPr>
       </w:pPr>
       <w:r>
+        <w:lastRenderedPageBreak/>
         <w:t xml:space="preserve">    Sylwester w Paryżu</w:t>
       </w:r>
     </w:p>
@@ -1177,7 +1176,6 @@
         </w:numPr>
       </w:pPr>
       <w:r>
-        <w:lastRenderedPageBreak/>
         <w:t xml:space="preserve">    podziwianie przyrody</w:t>
       </w:r>
     </w:p>
@@ -1401,7 +1399,6 @@
       <w:r>
         <w:t xml:space="preserve">    śniadanie do łóżka</w:t>
       </w:r>
-      <w:bookmarkEnd w:id="0"/>
     </w:p>
     <w:sectPr>
       <w:pgSz w:w="11906" w:h="16838"/>
@@ -1600,6 +1597,190 @@
     </w:lvl>
   </w:abstractNum>
   <w:abstractNum w:abstractNumId="2" w15:restartNumberingAfterBreak="0">
+    <w:nsid w:val="0DD97AC2"/>
+    <w:multiLevelType w:val="hybridMultilevel"/>
+    <w:tmpl w:val="5E30BEBC"/>
+    <w:lvl w:ilvl="0" w:tplc="0415000F">
+      <w:start w:val="1"/>
+      <w:numFmt w:val="decimal"/>
+      <w:lvlText w:val="%1."/>
+      <w:lvlJc w:val="left"/>
+      <w:pPr>
+        <w:ind w:left="720" w:hanging="360"/>
+      </w:pPr>
+      <w:rPr>
+        <w:rFonts w:hint="default"/>
+      </w:rPr>
+    </w:lvl>
+    <w:lvl w:ilvl="1" w:tplc="04150001">
+      <w:start w:val="1"/>
+      <w:numFmt w:val="bullet"/>
+      <w:lvlText w:val=""/>
+      <w:lvlJc w:val="left"/>
+      <w:pPr>
+        <w:ind w:left="1440" w:hanging="360"/>
+      </w:pPr>
+      <w:rPr>
+        <w:rFonts w:ascii="Symbol" w:hAnsi="Symbol" w:hint="default"/>
+      </w:rPr>
+    </w:lvl>
+    <w:lvl w:ilvl="2" w:tplc="0415001B" w:tentative="1">
+      <w:start w:val="1"/>
+      <w:numFmt w:val="lowerRoman"/>
+      <w:lvlText w:val="%3."/>
+      <w:lvlJc w:val="right"/>
+      <w:pPr>
+        <w:ind w:left="2160" w:hanging="180"/>
+      </w:pPr>
+    </w:lvl>
+    <w:lvl w:ilvl="3" w:tplc="0415000F" w:tentative="1">
+      <w:start w:val="1"/>
+      <w:numFmt w:val="decimal"/>
+      <w:lvlText w:val="%4."/>
+      <w:lvlJc w:val="left"/>
+      <w:pPr>
+        <w:ind w:left="2880" w:hanging="360"/>
+      </w:pPr>
+    </w:lvl>
+    <w:lvl w:ilvl="4" w:tplc="04150019" w:tentative="1">
+      <w:start w:val="1"/>
+      <w:numFmt w:val="lowerLetter"/>
+      <w:lvlText w:val="%5."/>
+      <w:lvlJc w:val="left"/>
+      <w:pPr>
+        <w:ind w:left="3600" w:hanging="360"/>
+      </w:pPr>
+    </w:lvl>
+    <w:lvl w:ilvl="5" w:tplc="0415001B" w:tentative="1">
+      <w:start w:val="1"/>
+      <w:numFmt w:val="lowerRoman"/>
+      <w:lvlText w:val="%6."/>
+      <w:lvlJc w:val="right"/>
+      <w:pPr>
+        <w:ind w:left="4320" w:hanging="180"/>
+      </w:pPr>
+    </w:lvl>
+    <w:lvl w:ilvl="6" w:tplc="0415000F" w:tentative="1">
+      <w:start w:val="1"/>
+      <w:numFmt w:val="decimal"/>
+      <w:lvlText w:val="%7."/>
+      <w:lvlJc w:val="left"/>
+      <w:pPr>
+        <w:ind w:left="5040" w:hanging="360"/>
+      </w:pPr>
+    </w:lvl>
+    <w:lvl w:ilvl="7" w:tplc="04150019" w:tentative="1">
+      <w:start w:val="1"/>
+      <w:numFmt w:val="lowerLetter"/>
+      <w:lvlText w:val="%8."/>
+      <w:lvlJc w:val="left"/>
+      <w:pPr>
+        <w:ind w:left="5760" w:hanging="360"/>
+      </w:pPr>
+    </w:lvl>
+    <w:lvl w:ilvl="8" w:tplc="0415001B" w:tentative="1">
+      <w:start w:val="1"/>
+      <w:numFmt w:val="lowerRoman"/>
+      <w:lvlText w:val="%9."/>
+      <w:lvlJc w:val="right"/>
+      <w:pPr>
+        <w:ind w:left="6480" w:hanging="180"/>
+      </w:pPr>
+    </w:lvl>
+  </w:abstractNum>
+  <w:abstractNum w:abstractNumId="3" w15:restartNumberingAfterBreak="0">
+    <w:nsid w:val="1B913BA1"/>
+    <w:multiLevelType w:val="hybridMultilevel"/>
+    <w:tmpl w:val="7EE21692"/>
+    <w:lvl w:ilvl="0" w:tplc="0415000F">
+      <w:start w:val="1"/>
+      <w:numFmt w:val="decimal"/>
+      <w:lvlText w:val="%1."/>
+      <w:lvlJc w:val="left"/>
+      <w:pPr>
+        <w:ind w:left="720" w:hanging="360"/>
+      </w:pPr>
+      <w:rPr>
+        <w:rFonts w:hint="default"/>
+      </w:rPr>
+    </w:lvl>
+    <w:lvl w:ilvl="1" w:tplc="04150001">
+      <w:start w:val="1"/>
+      <w:numFmt w:val="bullet"/>
+      <w:lvlText w:val=""/>
+      <w:lvlJc w:val="left"/>
+      <w:pPr>
+        <w:ind w:left="1440" w:hanging="360"/>
+      </w:pPr>
+      <w:rPr>
+        <w:rFonts w:ascii="Symbol" w:hAnsi="Symbol" w:hint="default"/>
+      </w:rPr>
+    </w:lvl>
+    <w:lvl w:ilvl="2" w:tplc="0415001B" w:tentative="1">
+      <w:start w:val="1"/>
+      <w:numFmt w:val="lowerRoman"/>
+      <w:lvlText w:val="%3."/>
+      <w:lvlJc w:val="right"/>
+      <w:pPr>
+        <w:ind w:left="2160" w:hanging="180"/>
+      </w:pPr>
+    </w:lvl>
+    <w:lvl w:ilvl="3" w:tplc="0415000F" w:tentative="1">
+      <w:start w:val="1"/>
+      <w:numFmt w:val="decimal"/>
+      <w:lvlText w:val="%4."/>
+      <w:lvlJc w:val="left"/>
+      <w:pPr>
+        <w:ind w:left="2880" w:hanging="360"/>
+      </w:pPr>
+    </w:lvl>
+    <w:lvl w:ilvl="4" w:tplc="04150019" w:tentative="1">
+      <w:start w:val="1"/>
+      <w:numFmt w:val="lowerLetter"/>
+      <w:lvlText w:val="%5."/>
+      <w:lvlJc w:val="left"/>
+      <w:pPr>
+        <w:ind w:left="3600" w:hanging="360"/>
+      </w:pPr>
+    </w:lvl>
+    <w:lvl w:ilvl="5" w:tplc="0415001B" w:tentative="1">
+      <w:start w:val="1"/>
+      <w:numFmt w:val="lowerRoman"/>
+      <w:lvlText w:val="%6."/>
+      <w:lvlJc w:val="right"/>
+      <w:pPr>
+        <w:ind w:left="4320" w:hanging="180"/>
+      </w:pPr>
+    </w:lvl>
+    <w:lvl w:ilvl="6" w:tplc="0415000F" w:tentative="1">
+      <w:start w:val="1"/>
+      <w:numFmt w:val="decimal"/>
+      <w:lvlText w:val="%7."/>
+      <w:lvlJc w:val="left"/>
+      <w:pPr>
+        <w:ind w:left="5040" w:hanging="360"/>
+      </w:pPr>
+    </w:lvl>
+    <w:lvl w:ilvl="7" w:tplc="04150019" w:tentative="1">
+      <w:start w:val="1"/>
+      <w:numFmt w:val="lowerLetter"/>
+      <w:lvlText w:val="%8."/>
+      <w:lvlJc w:val="left"/>
+      <w:pPr>
+        <w:ind w:left="5760" w:hanging="360"/>
+      </w:pPr>
+    </w:lvl>
+    <w:lvl w:ilvl="8" w:tplc="0415001B" w:tentative="1">
+      <w:start w:val="1"/>
+      <w:numFmt w:val="lowerRoman"/>
+      <w:lvlText w:val="%9."/>
+      <w:lvlJc w:val="right"/>
+      <w:pPr>
+        <w:ind w:left="6480" w:hanging="180"/>
+      </w:pPr>
+    </w:lvl>
+  </w:abstractNum>
+  <w:abstractNum w:abstractNumId="4" w15:restartNumberingAfterBreak="0">
     <w:nsid w:val="1EA37874"/>
     <w:multiLevelType w:val="hybridMultilevel"/>
     <w:tmpl w:val="A3B00F44"/>
@@ -1691,7 +1872,7 @@
       </w:pPr>
     </w:lvl>
   </w:abstractNum>
-  <w:abstractNum w:abstractNumId="3" w15:restartNumberingAfterBreak="0">
+  <w:abstractNum w:abstractNumId="5" w15:restartNumberingAfterBreak="0">
     <w:nsid w:val="245047D2"/>
     <w:multiLevelType w:val="hybridMultilevel"/>
     <w:tmpl w:val="2BB64B94"/>
@@ -1783,7 +1964,191 @@
       </w:pPr>
     </w:lvl>
   </w:abstractNum>
-  <w:abstractNum w:abstractNumId="4" w15:restartNumberingAfterBreak="0">
+  <w:abstractNum w:abstractNumId="6" w15:restartNumberingAfterBreak="0">
+    <w:nsid w:val="24F33B72"/>
+    <w:multiLevelType w:val="hybridMultilevel"/>
+    <w:tmpl w:val="890E7BEC"/>
+    <w:lvl w:ilvl="0" w:tplc="0415000F">
+      <w:start w:val="1"/>
+      <w:numFmt w:val="decimal"/>
+      <w:lvlText w:val="%1."/>
+      <w:lvlJc w:val="left"/>
+      <w:pPr>
+        <w:ind w:left="720" w:hanging="360"/>
+      </w:pPr>
+      <w:rPr>
+        <w:rFonts w:hint="default"/>
+      </w:rPr>
+    </w:lvl>
+    <w:lvl w:ilvl="1" w:tplc="04150001">
+      <w:start w:val="1"/>
+      <w:numFmt w:val="bullet"/>
+      <w:lvlText w:val=""/>
+      <w:lvlJc w:val="left"/>
+      <w:pPr>
+        <w:ind w:left="1440" w:hanging="360"/>
+      </w:pPr>
+      <w:rPr>
+        <w:rFonts w:ascii="Symbol" w:hAnsi="Symbol" w:hint="default"/>
+      </w:rPr>
+    </w:lvl>
+    <w:lvl w:ilvl="2" w:tplc="0415001B" w:tentative="1">
+      <w:start w:val="1"/>
+      <w:numFmt w:val="lowerRoman"/>
+      <w:lvlText w:val="%3."/>
+      <w:lvlJc w:val="right"/>
+      <w:pPr>
+        <w:ind w:left="2160" w:hanging="180"/>
+      </w:pPr>
+    </w:lvl>
+    <w:lvl w:ilvl="3" w:tplc="0415000F" w:tentative="1">
+      <w:start w:val="1"/>
+      <w:numFmt w:val="decimal"/>
+      <w:lvlText w:val="%4."/>
+      <w:lvlJc w:val="left"/>
+      <w:pPr>
+        <w:ind w:left="2880" w:hanging="360"/>
+      </w:pPr>
+    </w:lvl>
+    <w:lvl w:ilvl="4" w:tplc="04150019" w:tentative="1">
+      <w:start w:val="1"/>
+      <w:numFmt w:val="lowerLetter"/>
+      <w:lvlText w:val="%5."/>
+      <w:lvlJc w:val="left"/>
+      <w:pPr>
+        <w:ind w:left="3600" w:hanging="360"/>
+      </w:pPr>
+    </w:lvl>
+    <w:lvl w:ilvl="5" w:tplc="0415001B" w:tentative="1">
+      <w:start w:val="1"/>
+      <w:numFmt w:val="lowerRoman"/>
+      <w:lvlText w:val="%6."/>
+      <w:lvlJc w:val="right"/>
+      <w:pPr>
+        <w:ind w:left="4320" w:hanging="180"/>
+      </w:pPr>
+    </w:lvl>
+    <w:lvl w:ilvl="6" w:tplc="0415000F" w:tentative="1">
+      <w:start w:val="1"/>
+      <w:numFmt w:val="decimal"/>
+      <w:lvlText w:val="%7."/>
+      <w:lvlJc w:val="left"/>
+      <w:pPr>
+        <w:ind w:left="5040" w:hanging="360"/>
+      </w:pPr>
+    </w:lvl>
+    <w:lvl w:ilvl="7" w:tplc="04150019" w:tentative="1">
+      <w:start w:val="1"/>
+      <w:numFmt w:val="lowerLetter"/>
+      <w:lvlText w:val="%8."/>
+      <w:lvlJc w:val="left"/>
+      <w:pPr>
+        <w:ind w:left="5760" w:hanging="360"/>
+      </w:pPr>
+    </w:lvl>
+    <w:lvl w:ilvl="8" w:tplc="0415001B" w:tentative="1">
+      <w:start w:val="1"/>
+      <w:numFmt w:val="lowerRoman"/>
+      <w:lvlText w:val="%9."/>
+      <w:lvlJc w:val="right"/>
+      <w:pPr>
+        <w:ind w:left="6480" w:hanging="180"/>
+      </w:pPr>
+    </w:lvl>
+  </w:abstractNum>
+  <w:abstractNum w:abstractNumId="7" w15:restartNumberingAfterBreak="0">
+    <w:nsid w:val="2B911E20"/>
+    <w:multiLevelType w:val="hybridMultilevel"/>
+    <w:tmpl w:val="D986AB76"/>
+    <w:lvl w:ilvl="0" w:tplc="0415000F">
+      <w:start w:val="1"/>
+      <w:numFmt w:val="decimal"/>
+      <w:lvlText w:val="%1."/>
+      <w:lvlJc w:val="left"/>
+      <w:pPr>
+        <w:ind w:left="720" w:hanging="360"/>
+      </w:pPr>
+      <w:rPr>
+        <w:rFonts w:hint="default"/>
+      </w:rPr>
+    </w:lvl>
+    <w:lvl w:ilvl="1" w:tplc="04150001">
+      <w:start w:val="1"/>
+      <w:numFmt w:val="bullet"/>
+      <w:lvlText w:val=""/>
+      <w:lvlJc w:val="left"/>
+      <w:pPr>
+        <w:ind w:left="1440" w:hanging="360"/>
+      </w:pPr>
+      <w:rPr>
+        <w:rFonts w:ascii="Symbol" w:hAnsi="Symbol" w:hint="default"/>
+      </w:rPr>
+    </w:lvl>
+    <w:lvl w:ilvl="2" w:tplc="0415001B" w:tentative="1">
+      <w:start w:val="1"/>
+      <w:numFmt w:val="lowerRoman"/>
+      <w:lvlText w:val="%3."/>
+      <w:lvlJc w:val="right"/>
+      <w:pPr>
+        <w:ind w:left="2160" w:hanging="180"/>
+      </w:pPr>
+    </w:lvl>
+    <w:lvl w:ilvl="3" w:tplc="0415000F" w:tentative="1">
+      <w:start w:val="1"/>
+      <w:numFmt w:val="decimal"/>
+      <w:lvlText w:val="%4."/>
+      <w:lvlJc w:val="left"/>
+      <w:pPr>
+        <w:ind w:left="2880" w:hanging="360"/>
+      </w:pPr>
+    </w:lvl>
+    <w:lvl w:ilvl="4" w:tplc="04150019" w:tentative="1">
+      <w:start w:val="1"/>
+      <w:numFmt w:val="lowerLetter"/>
+      <w:lvlText w:val="%5."/>
+      <w:lvlJc w:val="left"/>
+      <w:pPr>
+        <w:ind w:left="3600" w:hanging="360"/>
+      </w:pPr>
+    </w:lvl>
+    <w:lvl w:ilvl="5" w:tplc="0415001B" w:tentative="1">
+      <w:start w:val="1"/>
+      <w:numFmt w:val="lowerRoman"/>
+      <w:lvlText w:val="%6."/>
+      <w:lvlJc w:val="right"/>
+      <w:pPr>
+        <w:ind w:left="4320" w:hanging="180"/>
+      </w:pPr>
+    </w:lvl>
+    <w:lvl w:ilvl="6" w:tplc="0415000F" w:tentative="1">
+      <w:start w:val="1"/>
+      <w:numFmt w:val="decimal"/>
+      <w:lvlText w:val="%7."/>
+      <w:lvlJc w:val="left"/>
+      <w:pPr>
+        <w:ind w:left="5040" w:hanging="360"/>
+      </w:pPr>
+    </w:lvl>
+    <w:lvl w:ilvl="7" w:tplc="04150019" w:tentative="1">
+      <w:start w:val="1"/>
+      <w:numFmt w:val="lowerLetter"/>
+      <w:lvlText w:val="%8."/>
+      <w:lvlJc w:val="left"/>
+      <w:pPr>
+        <w:ind w:left="5760" w:hanging="360"/>
+      </w:pPr>
+    </w:lvl>
+    <w:lvl w:ilvl="8" w:tplc="0415001B" w:tentative="1">
+      <w:start w:val="1"/>
+      <w:numFmt w:val="lowerRoman"/>
+      <w:lvlText w:val="%9."/>
+      <w:lvlJc w:val="right"/>
+      <w:pPr>
+        <w:ind w:left="6480" w:hanging="180"/>
+      </w:pPr>
+    </w:lvl>
+  </w:abstractNum>
+  <w:abstractNum w:abstractNumId="8" w15:restartNumberingAfterBreak="0">
     <w:nsid w:val="2D9C05F2"/>
     <w:multiLevelType w:val="hybridMultilevel"/>
     <w:tmpl w:val="7C0E9B7C"/>
@@ -1875,7 +2240,7 @@
       </w:pPr>
     </w:lvl>
   </w:abstractNum>
-  <w:abstractNum w:abstractNumId="5" w15:restartNumberingAfterBreak="0">
+  <w:abstractNum w:abstractNumId="9" w15:restartNumberingAfterBreak="0">
     <w:nsid w:val="2DBA04F9"/>
     <w:multiLevelType w:val="hybridMultilevel"/>
     <w:tmpl w:val="026685A6"/>
@@ -1967,7 +2332,7 @@
       </w:pPr>
     </w:lvl>
   </w:abstractNum>
-  <w:abstractNum w:abstractNumId="6" w15:restartNumberingAfterBreak="0">
+  <w:abstractNum w:abstractNumId="10" w15:restartNumberingAfterBreak="0">
     <w:nsid w:val="30DD3ACB"/>
     <w:multiLevelType w:val="hybridMultilevel"/>
     <w:tmpl w:val="894CA50A"/>
@@ -2059,7 +2424,7 @@
       </w:pPr>
     </w:lvl>
   </w:abstractNum>
-  <w:abstractNum w:abstractNumId="7" w15:restartNumberingAfterBreak="0">
+  <w:abstractNum w:abstractNumId="11" w15:restartNumberingAfterBreak="0">
     <w:nsid w:val="30ED3679"/>
     <w:multiLevelType w:val="hybridMultilevel"/>
     <w:tmpl w:val="1E9226A4"/>
@@ -2145,7 +2510,7 @@
       </w:pPr>
     </w:lvl>
   </w:abstractNum>
-  <w:abstractNum w:abstractNumId="8" w15:restartNumberingAfterBreak="0">
+  <w:abstractNum w:abstractNumId="12" w15:restartNumberingAfterBreak="0">
     <w:nsid w:val="31AB2E5F"/>
     <w:multiLevelType w:val="hybridMultilevel"/>
     <w:tmpl w:val="ACBE7E0C"/>
@@ -2237,7 +2602,99 @@
       </w:pPr>
     </w:lvl>
   </w:abstractNum>
-  <w:abstractNum w:abstractNumId="9" w15:restartNumberingAfterBreak="0">
+  <w:abstractNum w:abstractNumId="13" w15:restartNumberingAfterBreak="0">
+    <w:nsid w:val="33C3765A"/>
+    <w:multiLevelType w:val="hybridMultilevel"/>
+    <w:tmpl w:val="410254EA"/>
+    <w:lvl w:ilvl="0" w:tplc="0415000F">
+      <w:start w:val="1"/>
+      <w:numFmt w:val="decimal"/>
+      <w:lvlText w:val="%1."/>
+      <w:lvlJc w:val="left"/>
+      <w:pPr>
+        <w:ind w:left="720" w:hanging="360"/>
+      </w:pPr>
+      <w:rPr>
+        <w:rFonts w:hint="default"/>
+      </w:rPr>
+    </w:lvl>
+    <w:lvl w:ilvl="1" w:tplc="04150001">
+      <w:start w:val="1"/>
+      <w:numFmt w:val="bullet"/>
+      <w:lvlText w:val=""/>
+      <w:lvlJc w:val="left"/>
+      <w:pPr>
+        <w:ind w:left="1440" w:hanging="360"/>
+      </w:pPr>
+      <w:rPr>
+        <w:rFonts w:ascii="Symbol" w:hAnsi="Symbol" w:hint="default"/>
+      </w:rPr>
+    </w:lvl>
+    <w:lvl w:ilvl="2" w:tplc="0415001B" w:tentative="1">
+      <w:start w:val="1"/>
+      <w:numFmt w:val="lowerRoman"/>
+      <w:lvlText w:val="%3."/>
+      <w:lvlJc w:val="right"/>
+      <w:pPr>
+        <w:ind w:left="2160" w:hanging="180"/>
+      </w:pPr>
+    </w:lvl>
+    <w:lvl w:ilvl="3" w:tplc="0415000F" w:tentative="1">
+      <w:start w:val="1"/>
+      <w:numFmt w:val="decimal"/>
+      <w:lvlText w:val="%4."/>
+      <w:lvlJc w:val="left"/>
+      <w:pPr>
+        <w:ind w:left="2880" w:hanging="360"/>
+      </w:pPr>
+    </w:lvl>
+    <w:lvl w:ilvl="4" w:tplc="04150019" w:tentative="1">
+      <w:start w:val="1"/>
+      <w:numFmt w:val="lowerLetter"/>
+      <w:lvlText w:val="%5."/>
+      <w:lvlJc w:val="left"/>
+      <w:pPr>
+        <w:ind w:left="3600" w:hanging="360"/>
+      </w:pPr>
+    </w:lvl>
+    <w:lvl w:ilvl="5" w:tplc="0415001B" w:tentative="1">
+      <w:start w:val="1"/>
+      <w:numFmt w:val="lowerRoman"/>
+      <w:lvlText w:val="%6."/>
+      <w:lvlJc w:val="right"/>
+      <w:pPr>
+        <w:ind w:left="4320" w:hanging="180"/>
+      </w:pPr>
+    </w:lvl>
+    <w:lvl w:ilvl="6" w:tplc="0415000F" w:tentative="1">
+      <w:start w:val="1"/>
+      <w:numFmt w:val="decimal"/>
+      <w:lvlText w:val="%7."/>
+      <w:lvlJc w:val="left"/>
+      <w:pPr>
+        <w:ind w:left="5040" w:hanging="360"/>
+      </w:pPr>
+    </w:lvl>
+    <w:lvl w:ilvl="7" w:tplc="04150019" w:tentative="1">
+      <w:start w:val="1"/>
+      <w:numFmt w:val="lowerLetter"/>
+      <w:lvlText w:val="%8."/>
+      <w:lvlJc w:val="left"/>
+      <w:pPr>
+        <w:ind w:left="5760" w:hanging="360"/>
+      </w:pPr>
+    </w:lvl>
+    <w:lvl w:ilvl="8" w:tplc="0415001B" w:tentative="1">
+      <w:start w:val="1"/>
+      <w:numFmt w:val="lowerRoman"/>
+      <w:lvlText w:val="%9."/>
+      <w:lvlJc w:val="right"/>
+      <w:pPr>
+        <w:ind w:left="6480" w:hanging="180"/>
+      </w:pPr>
+    </w:lvl>
+  </w:abstractNum>
+  <w:abstractNum w:abstractNumId="14" w15:restartNumberingAfterBreak="0">
     <w:nsid w:val="385A11ED"/>
     <w:multiLevelType w:val="hybridMultilevel"/>
     <w:tmpl w:val="B9848BC6"/>
@@ -2323,7 +2780,7 @@
       </w:pPr>
     </w:lvl>
   </w:abstractNum>
-  <w:abstractNum w:abstractNumId="10" w15:restartNumberingAfterBreak="0">
+  <w:abstractNum w:abstractNumId="15" w15:restartNumberingAfterBreak="0">
     <w:nsid w:val="38A720C7"/>
     <w:multiLevelType w:val="hybridMultilevel"/>
     <w:tmpl w:val="69EE2A3C"/>
@@ -2415,7 +2872,99 @@
       </w:pPr>
     </w:lvl>
   </w:abstractNum>
-  <w:abstractNum w:abstractNumId="11" w15:restartNumberingAfterBreak="0">
+  <w:abstractNum w:abstractNumId="16" w15:restartNumberingAfterBreak="0">
+    <w:nsid w:val="3DB16F20"/>
+    <w:multiLevelType w:val="hybridMultilevel"/>
+    <w:tmpl w:val="C2C6AD10"/>
+    <w:lvl w:ilvl="0" w:tplc="0415000F">
+      <w:start w:val="1"/>
+      <w:numFmt w:val="decimal"/>
+      <w:lvlText w:val="%1."/>
+      <w:lvlJc w:val="left"/>
+      <w:pPr>
+        <w:ind w:left="720" w:hanging="360"/>
+      </w:pPr>
+      <w:rPr>
+        <w:rFonts w:hint="default"/>
+      </w:rPr>
+    </w:lvl>
+    <w:lvl w:ilvl="1" w:tplc="04150001">
+      <w:start w:val="1"/>
+      <w:numFmt w:val="bullet"/>
+      <w:lvlText w:val=""/>
+      <w:lvlJc w:val="left"/>
+      <w:pPr>
+        <w:ind w:left="1440" w:hanging="360"/>
+      </w:pPr>
+      <w:rPr>
+        <w:rFonts w:ascii="Symbol" w:hAnsi="Symbol" w:hint="default"/>
+      </w:rPr>
+    </w:lvl>
+    <w:lvl w:ilvl="2" w:tplc="0415001B" w:tentative="1">
+      <w:start w:val="1"/>
+      <w:numFmt w:val="lowerRoman"/>
+      <w:lvlText w:val="%3."/>
+      <w:lvlJc w:val="right"/>
+      <w:pPr>
+        <w:ind w:left="2160" w:hanging="180"/>
+      </w:pPr>
+    </w:lvl>
+    <w:lvl w:ilvl="3" w:tplc="0415000F" w:tentative="1">
+      <w:start w:val="1"/>
+      <w:numFmt w:val="decimal"/>
+      <w:lvlText w:val="%4."/>
+      <w:lvlJc w:val="left"/>
+      <w:pPr>
+        <w:ind w:left="2880" w:hanging="360"/>
+      </w:pPr>
+    </w:lvl>
+    <w:lvl w:ilvl="4" w:tplc="04150019" w:tentative="1">
+      <w:start w:val="1"/>
+      <w:numFmt w:val="lowerLetter"/>
+      <w:lvlText w:val="%5."/>
+      <w:lvlJc w:val="left"/>
+      <w:pPr>
+        <w:ind w:left="3600" w:hanging="360"/>
+      </w:pPr>
+    </w:lvl>
+    <w:lvl w:ilvl="5" w:tplc="0415001B" w:tentative="1">
+      <w:start w:val="1"/>
+      <w:numFmt w:val="lowerRoman"/>
+      <w:lvlText w:val="%6."/>
+      <w:lvlJc w:val="right"/>
+      <w:pPr>
+        <w:ind w:left="4320" w:hanging="180"/>
+      </w:pPr>
+    </w:lvl>
+    <w:lvl w:ilvl="6" w:tplc="0415000F" w:tentative="1">
+      <w:start w:val="1"/>
+      <w:numFmt w:val="decimal"/>
+      <w:lvlText w:val="%7."/>
+      <w:lvlJc w:val="left"/>
+      <w:pPr>
+        <w:ind w:left="5040" w:hanging="360"/>
+      </w:pPr>
+    </w:lvl>
+    <w:lvl w:ilvl="7" w:tplc="04150019" w:tentative="1">
+      <w:start w:val="1"/>
+      <w:numFmt w:val="lowerLetter"/>
+      <w:lvlText w:val="%8."/>
+      <w:lvlJc w:val="left"/>
+      <w:pPr>
+        <w:ind w:left="5760" w:hanging="360"/>
+      </w:pPr>
+    </w:lvl>
+    <w:lvl w:ilvl="8" w:tplc="0415001B" w:tentative="1">
+      <w:start w:val="1"/>
+      <w:numFmt w:val="lowerRoman"/>
+      <w:lvlText w:val="%9."/>
+      <w:lvlJc w:val="right"/>
+      <w:pPr>
+        <w:ind w:left="6480" w:hanging="180"/>
+      </w:pPr>
+    </w:lvl>
+  </w:abstractNum>
+  <w:abstractNum w:abstractNumId="17" w15:restartNumberingAfterBreak="0">
     <w:nsid w:val="3DD13347"/>
     <w:multiLevelType w:val="hybridMultilevel"/>
     <w:tmpl w:val="ADF04B72"/>
@@ -2501,7 +3050,7 @@
       </w:pPr>
     </w:lvl>
   </w:abstractNum>
-  <w:abstractNum w:abstractNumId="12" w15:restartNumberingAfterBreak="0">
+  <w:abstractNum w:abstractNumId="18" w15:restartNumberingAfterBreak="0">
     <w:nsid w:val="44CD309A"/>
     <w:multiLevelType w:val="hybridMultilevel"/>
     <w:tmpl w:val="8FAC25F4"/>
@@ -2587,7 +3136,99 @@
       </w:pPr>
     </w:lvl>
   </w:abstractNum>
-  <w:abstractNum w:abstractNumId="13" w15:restartNumberingAfterBreak="0">
+  <w:abstractNum w:abstractNumId="19" w15:restartNumberingAfterBreak="0">
+    <w:nsid w:val="479E29FF"/>
+    <w:multiLevelType w:val="hybridMultilevel"/>
+    <w:tmpl w:val="C466FCD0"/>
+    <w:lvl w:ilvl="0" w:tplc="0415000F">
+      <w:start w:val="1"/>
+      <w:numFmt w:val="decimal"/>
+      <w:lvlText w:val="%1."/>
+      <w:lvlJc w:val="left"/>
+      <w:pPr>
+        <w:ind w:left="720" w:hanging="360"/>
+      </w:pPr>
+      <w:rPr>
+        <w:rFonts w:hint="default"/>
+      </w:rPr>
+    </w:lvl>
+    <w:lvl w:ilvl="1" w:tplc="04150001">
+      <w:start w:val="1"/>
+      <w:numFmt w:val="bullet"/>
+      <w:lvlText w:val=""/>
+      <w:lvlJc w:val="left"/>
+      <w:pPr>
+        <w:ind w:left="1440" w:hanging="360"/>
+      </w:pPr>
+      <w:rPr>
+        <w:rFonts w:ascii="Symbol" w:hAnsi="Symbol" w:hint="default"/>
+      </w:rPr>
+    </w:lvl>
+    <w:lvl w:ilvl="2" w:tplc="0415001B" w:tentative="1">
+      <w:start w:val="1"/>
+      <w:numFmt w:val="lowerRoman"/>
+      <w:lvlText w:val="%3."/>
+      <w:lvlJc w:val="right"/>
+      <w:pPr>
+        <w:ind w:left="2160" w:hanging="180"/>
+      </w:pPr>
+    </w:lvl>
+    <w:lvl w:ilvl="3" w:tplc="0415000F" w:tentative="1">
+      <w:start w:val="1"/>
+      <w:numFmt w:val="decimal"/>
+      <w:lvlText w:val="%4."/>
+      <w:lvlJc w:val="left"/>
+      <w:pPr>
+        <w:ind w:left="2880" w:hanging="360"/>
+      </w:pPr>
+    </w:lvl>
+    <w:lvl w:ilvl="4" w:tplc="04150019" w:tentative="1">
+      <w:start w:val="1"/>
+      <w:numFmt w:val="lowerLetter"/>
+      <w:lvlText w:val="%5."/>
+      <w:lvlJc w:val="left"/>
+      <w:pPr>
+        <w:ind w:left="3600" w:hanging="360"/>
+      </w:pPr>
+    </w:lvl>
+    <w:lvl w:ilvl="5" w:tplc="0415001B" w:tentative="1">
+      <w:start w:val="1"/>
+      <w:numFmt w:val="lowerRoman"/>
+      <w:lvlText w:val="%6."/>
+      <w:lvlJc w:val="right"/>
+      <w:pPr>
+        <w:ind w:left="4320" w:hanging="180"/>
+      </w:pPr>
+    </w:lvl>
+    <w:lvl w:ilvl="6" w:tplc="0415000F" w:tentative="1">
+      <w:start w:val="1"/>
+      <w:numFmt w:val="decimal"/>
+      <w:lvlText w:val="%7."/>
+      <w:lvlJc w:val="left"/>
+      <w:pPr>
+        <w:ind w:left="5040" w:hanging="360"/>
+      </w:pPr>
+    </w:lvl>
+    <w:lvl w:ilvl="7" w:tplc="04150019" w:tentative="1">
+      <w:start w:val="1"/>
+      <w:numFmt w:val="lowerLetter"/>
+      <w:lvlText w:val="%8."/>
+      <w:lvlJc w:val="left"/>
+      <w:pPr>
+        <w:ind w:left="5760" w:hanging="360"/>
+      </w:pPr>
+    </w:lvl>
+    <w:lvl w:ilvl="8" w:tplc="0415001B" w:tentative="1">
+      <w:start w:val="1"/>
+      <w:numFmt w:val="lowerRoman"/>
+      <w:lvlText w:val="%9."/>
+      <w:lvlJc w:val="right"/>
+      <w:pPr>
+        <w:ind w:left="6480" w:hanging="180"/>
+      </w:pPr>
+    </w:lvl>
+  </w:abstractNum>
+  <w:abstractNum w:abstractNumId="20" w15:restartNumberingAfterBreak="0">
     <w:nsid w:val="49255EEC"/>
     <w:multiLevelType w:val="hybridMultilevel"/>
     <w:tmpl w:val="807A26F6"/>
@@ -2679,7 +3320,99 @@
       </w:pPr>
     </w:lvl>
   </w:abstractNum>
-  <w:abstractNum w:abstractNumId="14" w15:restartNumberingAfterBreak="0">
+  <w:abstractNum w:abstractNumId="21" w15:restartNumberingAfterBreak="0">
+    <w:nsid w:val="50E05613"/>
+    <w:multiLevelType w:val="hybridMultilevel"/>
+    <w:tmpl w:val="D1425EBC"/>
+    <w:lvl w:ilvl="0" w:tplc="0415000F">
+      <w:start w:val="1"/>
+      <w:numFmt w:val="decimal"/>
+      <w:lvlText w:val="%1."/>
+      <w:lvlJc w:val="left"/>
+      <w:pPr>
+        <w:ind w:left="720" w:hanging="360"/>
+      </w:pPr>
+      <w:rPr>
+        <w:rFonts w:hint="default"/>
+      </w:rPr>
+    </w:lvl>
+    <w:lvl w:ilvl="1" w:tplc="04150001">
+      <w:start w:val="1"/>
+      <w:numFmt w:val="bullet"/>
+      <w:lvlText w:val=""/>
+      <w:lvlJc w:val="left"/>
+      <w:pPr>
+        <w:ind w:left="1440" w:hanging="360"/>
+      </w:pPr>
+      <w:rPr>
+        <w:rFonts w:ascii="Symbol" w:hAnsi="Symbol" w:hint="default"/>
+      </w:rPr>
+    </w:lvl>
+    <w:lvl w:ilvl="2" w:tplc="0415001B" w:tentative="1">
+      <w:start w:val="1"/>
+      <w:numFmt w:val="lowerRoman"/>
+      <w:lvlText w:val="%3."/>
+      <w:lvlJc w:val="right"/>
+      <w:pPr>
+        <w:ind w:left="2160" w:hanging="180"/>
+      </w:pPr>
+    </w:lvl>
+    <w:lvl w:ilvl="3" w:tplc="0415000F" w:tentative="1">
+      <w:start w:val="1"/>
+      <w:numFmt w:val="decimal"/>
+      <w:lvlText w:val="%4."/>
+      <w:lvlJc w:val="left"/>
+      <w:pPr>
+        <w:ind w:left="2880" w:hanging="360"/>
+      </w:pPr>
+    </w:lvl>
+    <w:lvl w:ilvl="4" w:tplc="04150019" w:tentative="1">
+      <w:start w:val="1"/>
+      <w:numFmt w:val="lowerLetter"/>
+      <w:lvlText w:val="%5."/>
+      <w:lvlJc w:val="left"/>
+      <w:pPr>
+        <w:ind w:left="3600" w:hanging="360"/>
+      </w:pPr>
+    </w:lvl>
+    <w:lvl w:ilvl="5" w:tplc="0415001B" w:tentative="1">
+      <w:start w:val="1"/>
+      <w:numFmt w:val="lowerRoman"/>
+      <w:lvlText w:val="%6."/>
+      <w:lvlJc w:val="right"/>
+      <w:pPr>
+        <w:ind w:left="4320" w:hanging="180"/>
+      </w:pPr>
+    </w:lvl>
+    <w:lvl w:ilvl="6" w:tplc="0415000F" w:tentative="1">
+      <w:start w:val="1"/>
+      <w:numFmt w:val="decimal"/>
+      <w:lvlText w:val="%7."/>
+      <w:lvlJc w:val="left"/>
+      <w:pPr>
+        <w:ind w:left="5040" w:hanging="360"/>
+      </w:pPr>
+    </w:lvl>
+    <w:lvl w:ilvl="7" w:tplc="04150019" w:tentative="1">
+      <w:start w:val="1"/>
+      <w:numFmt w:val="lowerLetter"/>
+      <w:lvlText w:val="%8."/>
+      <w:lvlJc w:val="left"/>
+      <w:pPr>
+        <w:ind w:left="5760" w:hanging="360"/>
+      </w:pPr>
+    </w:lvl>
+    <w:lvl w:ilvl="8" w:tplc="0415001B" w:tentative="1">
+      <w:start w:val="1"/>
+      <w:numFmt w:val="lowerRoman"/>
+      <w:lvlText w:val="%9."/>
+      <w:lvlJc w:val="right"/>
+      <w:pPr>
+        <w:ind w:left="6480" w:hanging="180"/>
+      </w:pPr>
+    </w:lvl>
+  </w:abstractNum>
+  <w:abstractNum w:abstractNumId="22" w15:restartNumberingAfterBreak="0">
     <w:nsid w:val="520840E2"/>
     <w:multiLevelType w:val="hybridMultilevel"/>
     <w:tmpl w:val="D5B043B2"/>
@@ -2765,7 +3498,7 @@
       </w:pPr>
     </w:lvl>
   </w:abstractNum>
-  <w:abstractNum w:abstractNumId="15" w15:restartNumberingAfterBreak="0">
+  <w:abstractNum w:abstractNumId="23" w15:restartNumberingAfterBreak="0">
     <w:nsid w:val="5B3970C2"/>
     <w:multiLevelType w:val="hybridMultilevel"/>
     <w:tmpl w:val="3572D520"/>
@@ -2851,7 +3584,7 @@
       </w:pPr>
     </w:lvl>
   </w:abstractNum>
-  <w:abstractNum w:abstractNumId="16" w15:restartNumberingAfterBreak="0">
+  <w:abstractNum w:abstractNumId="24" w15:restartNumberingAfterBreak="0">
     <w:nsid w:val="5B506527"/>
     <w:multiLevelType w:val="hybridMultilevel"/>
     <w:tmpl w:val="A61E62BA"/>
@@ -2943,7 +3676,99 @@
       </w:pPr>
     </w:lvl>
   </w:abstractNum>
-  <w:abstractNum w:abstractNumId="17" w15:restartNumberingAfterBreak="0">
+  <w:abstractNum w:abstractNumId="25" w15:restartNumberingAfterBreak="0">
+    <w:nsid w:val="69E305B8"/>
+    <w:multiLevelType w:val="hybridMultilevel"/>
+    <w:tmpl w:val="387444F6"/>
+    <w:lvl w:ilvl="0" w:tplc="0415000F">
+      <w:start w:val="1"/>
+      <w:numFmt w:val="decimal"/>
+      <w:lvlText w:val="%1."/>
+      <w:lvlJc w:val="left"/>
+      <w:pPr>
+        <w:ind w:left="720" w:hanging="360"/>
+      </w:pPr>
+      <w:rPr>
+        <w:rFonts w:hint="default"/>
+      </w:rPr>
+    </w:lvl>
+    <w:lvl w:ilvl="1" w:tplc="04150001">
+      <w:start w:val="1"/>
+      <w:numFmt w:val="bullet"/>
+      <w:lvlText w:val=""/>
+      <w:lvlJc w:val="left"/>
+      <w:pPr>
+        <w:ind w:left="1440" w:hanging="360"/>
+      </w:pPr>
+      <w:rPr>
+        <w:rFonts w:ascii="Symbol" w:hAnsi="Symbol" w:hint="default"/>
+      </w:rPr>
+    </w:lvl>
+    <w:lvl w:ilvl="2" w:tplc="0415001B" w:tentative="1">
+      <w:start w:val="1"/>
+      <w:numFmt w:val="lowerRoman"/>
+      <w:lvlText w:val="%3."/>
+      <w:lvlJc w:val="right"/>
+      <w:pPr>
+        <w:ind w:left="2160" w:hanging="180"/>
+      </w:pPr>
+    </w:lvl>
+    <w:lvl w:ilvl="3" w:tplc="0415000F" w:tentative="1">
+      <w:start w:val="1"/>
+      <w:numFmt w:val="decimal"/>
+      <w:lvlText w:val="%4."/>
+      <w:lvlJc w:val="left"/>
+      <w:pPr>
+        <w:ind w:left="2880" w:hanging="360"/>
+      </w:pPr>
+    </w:lvl>
+    <w:lvl w:ilvl="4" w:tplc="04150019" w:tentative="1">
+      <w:start w:val="1"/>
+      <w:numFmt w:val="lowerLetter"/>
+      <w:lvlText w:val="%5."/>
+      <w:lvlJc w:val="left"/>
+      <w:pPr>
+        <w:ind w:left="3600" w:hanging="360"/>
+      </w:pPr>
+    </w:lvl>
+    <w:lvl w:ilvl="5" w:tplc="0415001B" w:tentative="1">
+      <w:start w:val="1"/>
+      <w:numFmt w:val="lowerRoman"/>
+      <w:lvlText w:val="%6."/>
+      <w:lvlJc w:val="right"/>
+      <w:pPr>
+        <w:ind w:left="4320" w:hanging="180"/>
+      </w:pPr>
+    </w:lvl>
+    <w:lvl w:ilvl="6" w:tplc="0415000F" w:tentative="1">
+      <w:start w:val="1"/>
+      <w:numFmt w:val="decimal"/>
+      <w:lvlText w:val="%7."/>
+      <w:lvlJc w:val="left"/>
+      <w:pPr>
+        <w:ind w:left="5040" w:hanging="360"/>
+      </w:pPr>
+    </w:lvl>
+    <w:lvl w:ilvl="7" w:tplc="04150019" w:tentative="1">
+      <w:start w:val="1"/>
+      <w:numFmt w:val="lowerLetter"/>
+      <w:lvlText w:val="%8."/>
+      <w:lvlJc w:val="left"/>
+      <w:pPr>
+        <w:ind w:left="5760" w:hanging="360"/>
+      </w:pPr>
+    </w:lvl>
+    <w:lvl w:ilvl="8" w:tplc="0415001B" w:tentative="1">
+      <w:start w:val="1"/>
+      <w:numFmt w:val="lowerRoman"/>
+      <w:lvlText w:val="%9."/>
+      <w:lvlJc w:val="right"/>
+      <w:pPr>
+        <w:ind w:left="6480" w:hanging="180"/>
+      </w:pPr>
+    </w:lvl>
+  </w:abstractNum>
+  <w:abstractNum w:abstractNumId="26" w15:restartNumberingAfterBreak="0">
     <w:nsid w:val="6F707666"/>
     <w:multiLevelType w:val="hybridMultilevel"/>
     <w:tmpl w:val="F47AB574"/>
@@ -3035,7 +3860,7 @@
       </w:pPr>
     </w:lvl>
   </w:abstractNum>
-  <w:abstractNum w:abstractNumId="18" w15:restartNumberingAfterBreak="0">
+  <w:abstractNum w:abstractNumId="27" w15:restartNumberingAfterBreak="0">
     <w:nsid w:val="6FD05E4D"/>
     <w:multiLevelType w:val="hybridMultilevel"/>
     <w:tmpl w:val="EBD885D6"/>
@@ -3127,7 +3952,7 @@
       </w:pPr>
     </w:lvl>
   </w:abstractNum>
-  <w:abstractNum w:abstractNumId="19" w15:restartNumberingAfterBreak="0">
+  <w:abstractNum w:abstractNumId="28" w15:restartNumberingAfterBreak="0">
     <w:nsid w:val="72D05497"/>
     <w:multiLevelType w:val="hybridMultilevel"/>
     <w:tmpl w:val="F7D8C256"/>
@@ -3213,7 +4038,7 @@
       </w:pPr>
     </w:lvl>
   </w:abstractNum>
-  <w:abstractNum w:abstractNumId="20" w15:restartNumberingAfterBreak="0">
+  <w:abstractNum w:abstractNumId="29" w15:restartNumberingAfterBreak="0">
     <w:nsid w:val="77BC3B91"/>
     <w:multiLevelType w:val="hybridMultilevel"/>
     <w:tmpl w:val="BB7E823C"/>
@@ -3299,7 +4124,7 @@
       </w:pPr>
     </w:lvl>
   </w:abstractNum>
-  <w:abstractNum w:abstractNumId="21" w15:restartNumberingAfterBreak="0">
+  <w:abstractNum w:abstractNumId="30" w15:restartNumberingAfterBreak="0">
     <w:nsid w:val="7A042FDC"/>
     <w:multiLevelType w:val="hybridMultilevel"/>
     <w:tmpl w:val="7200D18C"/>
@@ -3391,71 +4216,193 @@
       </w:pPr>
     </w:lvl>
   </w:abstractNum>
+  <w:abstractNum w:abstractNumId="31" w15:restartNumberingAfterBreak="0">
+    <w:nsid w:val="7E5428EC"/>
+    <w:multiLevelType w:val="hybridMultilevel"/>
+    <w:tmpl w:val="3286CFCA"/>
+    <w:lvl w:ilvl="0" w:tplc="0415000F">
+      <w:start w:val="1"/>
+      <w:numFmt w:val="decimal"/>
+      <w:lvlText w:val="%1."/>
+      <w:lvlJc w:val="left"/>
+      <w:pPr>
+        <w:ind w:left="720" w:hanging="360"/>
+      </w:pPr>
+      <w:rPr>
+        <w:rFonts w:hint="default"/>
+      </w:rPr>
+    </w:lvl>
+    <w:lvl w:ilvl="1" w:tplc="04150001">
+      <w:start w:val="1"/>
+      <w:numFmt w:val="bullet"/>
+      <w:lvlText w:val=""/>
+      <w:lvlJc w:val="left"/>
+      <w:pPr>
+        <w:ind w:left="1440" w:hanging="360"/>
+      </w:pPr>
+      <w:rPr>
+        <w:rFonts w:ascii="Symbol" w:hAnsi="Symbol" w:hint="default"/>
+      </w:rPr>
+    </w:lvl>
+    <w:lvl w:ilvl="2" w:tplc="0415001B" w:tentative="1">
+      <w:start w:val="1"/>
+      <w:numFmt w:val="lowerRoman"/>
+      <w:lvlText w:val="%3."/>
+      <w:lvlJc w:val="right"/>
+      <w:pPr>
+        <w:ind w:left="2160" w:hanging="180"/>
+      </w:pPr>
+    </w:lvl>
+    <w:lvl w:ilvl="3" w:tplc="0415000F" w:tentative="1">
+      <w:start w:val="1"/>
+      <w:numFmt w:val="decimal"/>
+      <w:lvlText w:val="%4."/>
+      <w:lvlJc w:val="left"/>
+      <w:pPr>
+        <w:ind w:left="2880" w:hanging="360"/>
+      </w:pPr>
+    </w:lvl>
+    <w:lvl w:ilvl="4" w:tplc="04150019" w:tentative="1">
+      <w:start w:val="1"/>
+      <w:numFmt w:val="lowerLetter"/>
+      <w:lvlText w:val="%5."/>
+      <w:lvlJc w:val="left"/>
+      <w:pPr>
+        <w:ind w:left="3600" w:hanging="360"/>
+      </w:pPr>
+    </w:lvl>
+    <w:lvl w:ilvl="5" w:tplc="0415001B" w:tentative="1">
+      <w:start w:val="1"/>
+      <w:numFmt w:val="lowerRoman"/>
+      <w:lvlText w:val="%6."/>
+      <w:lvlJc w:val="right"/>
+      <w:pPr>
+        <w:ind w:left="4320" w:hanging="180"/>
+      </w:pPr>
+    </w:lvl>
+    <w:lvl w:ilvl="6" w:tplc="0415000F" w:tentative="1">
+      <w:start w:val="1"/>
+      <w:numFmt w:val="decimal"/>
+      <w:lvlText w:val="%7."/>
+      <w:lvlJc w:val="left"/>
+      <w:pPr>
+        <w:ind w:left="5040" w:hanging="360"/>
+      </w:pPr>
+    </w:lvl>
+    <w:lvl w:ilvl="7" w:tplc="04150019" w:tentative="1">
+      <w:start w:val="1"/>
+      <w:numFmt w:val="lowerLetter"/>
+      <w:lvlText w:val="%8."/>
+      <w:lvlJc w:val="left"/>
+      <w:pPr>
+        <w:ind w:left="5760" w:hanging="360"/>
+      </w:pPr>
+    </w:lvl>
+    <w:lvl w:ilvl="8" w:tplc="0415001B" w:tentative="1">
+      <w:start w:val="1"/>
+      <w:numFmt w:val="lowerRoman"/>
+      <w:lvlText w:val="%9."/>
+      <w:lvlJc w:val="right"/>
+      <w:pPr>
+        <w:ind w:left="6480" w:hanging="180"/>
+      </w:pPr>
+    </w:lvl>
+  </w:abstractNum>
   <w:num w:numId="1">
+    <w:abstractNumId w:val="12"/>
+  </w:num>
+  <w:num w:numId="2">
+    <w:abstractNumId w:val="14"/>
+  </w:num>
+  <w:num w:numId="3">
+    <w:abstractNumId w:val="29"/>
+  </w:num>
+  <w:num w:numId="4">
+    <w:abstractNumId w:val="17"/>
+  </w:num>
+  <w:num w:numId="5">
+    <w:abstractNumId w:val="22"/>
+  </w:num>
+  <w:num w:numId="6">
+    <w:abstractNumId w:val="11"/>
+  </w:num>
+  <w:num w:numId="7">
+    <w:abstractNumId w:val="28"/>
+  </w:num>
+  <w:num w:numId="8">
+    <w:abstractNumId w:val="18"/>
+  </w:num>
+  <w:num w:numId="9">
+    <w:abstractNumId w:val="23"/>
+  </w:num>
+  <w:num w:numId="10">
     <w:abstractNumId w:val="8"/>
   </w:num>
-  <w:num w:numId="2">
-    <w:abstractNumId w:val="9"/>
+  <w:num w:numId="11">
+    <w:abstractNumId w:val="24"/>
   </w:num>
-  <w:num w:numId="3">
-    <w:abstractNumId w:val="20"/>
+  <w:num w:numId="12">
+    <w:abstractNumId w:val="27"/>
   </w:num>
-  <w:num w:numId="4">
-    <w:abstractNumId w:val="11"/>
-  </w:num>
-  <w:num w:numId="5">
-    <w:abstractNumId w:val="14"/>
-  </w:num>
-  <w:num w:numId="6">
-    <w:abstractNumId w:val="7"/>
-  </w:num>
-  <w:num w:numId="7">
-    <w:abstractNumId w:val="19"/>
-  </w:num>
-  <w:num w:numId="8">
-    <w:abstractNumId w:val="12"/>
-  </w:num>
-  <w:num w:numId="9">
-    <w:abstractNumId w:val="15"/>
-  </w:num>
-  <w:num w:numId="10">
+  <w:num w:numId="13">
     <w:abstractNumId w:val="4"/>
   </w:num>
-  <w:num w:numId="11">
-    <w:abstractNumId w:val="16"/>
-  </w:num>
-  <w:num w:numId="12">
-    <w:abstractNumId w:val="18"/>
-  </w:num>
-  <w:num w:numId="13">
-    <w:abstractNumId w:val="2"/>
-  </w:num>
   <w:num w:numId="14">
-    <w:abstractNumId w:val="17"/>
+    <w:abstractNumId w:val="26"/>
   </w:num>
   <w:num w:numId="15">
-    <w:abstractNumId w:val="3"/>
+    <w:abstractNumId w:val="5"/>
   </w:num>
   <w:num w:numId="16">
-    <w:abstractNumId w:val="21"/>
+    <w:abstractNumId w:val="30"/>
   </w:num>
   <w:num w:numId="17">
     <w:abstractNumId w:val="0"/>
   </w:num>
   <w:num w:numId="18">
-    <w:abstractNumId w:val="5"/>
+    <w:abstractNumId w:val="9"/>
   </w:num>
   <w:num w:numId="19">
-    <w:abstractNumId w:val="10"/>
+    <w:abstractNumId w:val="15"/>
   </w:num>
   <w:num w:numId="20">
-    <w:abstractNumId w:val="13"/>
+    <w:abstractNumId w:val="20"/>
   </w:num>
   <w:num w:numId="21">
-    <w:abstractNumId w:val="6"/>
+    <w:abstractNumId w:val="10"/>
   </w:num>
   <w:num w:numId="22">
     <w:abstractNumId w:val="1"/>
+  </w:num>
+  <w:num w:numId="23">
+    <w:abstractNumId w:val="25"/>
+  </w:num>
+  <w:num w:numId="24">
+    <w:abstractNumId w:val="31"/>
+  </w:num>
+  <w:num w:numId="25">
+    <w:abstractNumId w:val="2"/>
+  </w:num>
+  <w:num w:numId="26">
+    <w:abstractNumId w:val="7"/>
+  </w:num>
+  <w:num w:numId="27">
+    <w:abstractNumId w:val="21"/>
+  </w:num>
+  <w:num w:numId="28">
+    <w:abstractNumId w:val="13"/>
+  </w:num>
+  <w:num w:numId="29">
+    <w:abstractNumId w:val="19"/>
+  </w:num>
+  <w:num w:numId="30">
+    <w:abstractNumId w:val="3"/>
+  </w:num>
+  <w:num w:numId="31">
+    <w:abstractNumId w:val="6"/>
+  </w:num>
+  <w:num w:numId="32">
+    <w:abstractNumId w:val="16"/>
   </w:num>
 </w:numbering>
 </file>

</xml_diff>